<commit_message>
more additions to report
</commit_message>
<xml_diff>
--- a/Report_Presentation/Report.docx
+++ b/Report_Presentation/Report.docx
@@ -22,7 +22,7 @@
           <w:noProof/>
         </w:rPr>
         <w:drawing>
-          <wp:inline distT="0" distB="0" distL="0" distR="0" wp14:anchorId="6533012D" wp14:editId="5D5D41DB">
+          <wp:inline distT="0" distB="0" distL="0" distR="0" wp14:anchorId="6533012D" wp14:editId="6DBCFD7F">
             <wp:extent cx="3098479" cy="3098479"/>
             <wp:effectExtent l="0" t="0" r="0" b="6985"/>
             <wp:docPr id="1991105939" name="Picture 1" descr="A white circle with a black background&#10;&#10;AI-generated content may be incorrect."/>
@@ -154,16 +154,7 @@
     </w:p>
     <w:p>
       <w:r>
-        <w:t xml:space="preserve">The key motivation for this service is the current exorbitant operational cost of space station inspection and monitoring. </w:t>
-      </w:r>
-      <w:r>
-        <w:t>Astronauts currently spend between 40 and 140 hours per year conducting extravehicular activity (EVAs) on the International Space Station (ISS). The vast majority of</w:t>
-      </w:r>
-      <w:r>
-        <w:t xml:space="preserve"> these</w:t>
-      </w:r>
-      <w:r>
-        <w:t xml:space="preserve"> hours spent are for inspection and servicing purposes, detracting from value-added activities such as conducting science experiments. With an amortized cost of astronaut time of $100,00 per hour, and 2 or more astronauts conducting each EVA, this results in between $8m to $28m of direct cost spent on non-value-added activities per year, </w:t>
+        <w:t xml:space="preserve">The key motivation for this service is the current exorbitant operational cost of space station inspection and monitoring. Astronauts currently spend between 40 and 140 hours per year conducting extravehicular activity (EVAs) on the International Space Station (ISS). The vast majority of these hours spent are for inspection and servicing purposes, detracting from value-added activities such as conducting science experiments. With an amortized cost of astronaut time of $100,00 per hour, and 2 or more astronauts conducting each EVA, this results in between $8m to $28m of direct cost spent on non-value-added activities per year, </w:t>
       </w:r>
       <w:r>
         <w:t>and an estimated $20m to $50m in total annual cost when accounting for opportunity cost</w:t>
@@ -227,15 +218,6 @@
       <w:r>
         <w:t>Autonomous detection of anomalies on the space station exterior</w:t>
       </w:r>
-    </w:p>
-    <w:p>
-      <w:pPr>
-        <w:pStyle w:val="ListParagraph"/>
-        <w:numPr>
-          <w:ilvl w:val="0"/>
-          <w:numId w:val="2"/>
-        </w:numPr>
-      </w:pPr>
     </w:p>
     <w:p>
       <w:r>
@@ -423,13 +405,13 @@
         <w:tblLook w:val="04A0" w:firstRow="1" w:lastRow="0" w:firstColumn="1" w:lastColumn="0" w:noHBand="0" w:noVBand="1"/>
       </w:tblPr>
       <w:tblGrid>
-        <w:gridCol w:w="4508"/>
-        <w:gridCol w:w="4508"/>
+        <w:gridCol w:w="2405"/>
+        <w:gridCol w:w="6611"/>
       </w:tblGrid>
       <w:tr>
         <w:tc>
           <w:tcPr>
-            <w:tcW w:w="4508" w:type="dxa"/>
+            <w:tcW w:w="2405" w:type="dxa"/>
           </w:tcPr>
           <w:p>
             <w:pPr>
@@ -450,7 +432,7 @@
         </w:tc>
         <w:tc>
           <w:tcPr>
-            <w:tcW w:w="4508" w:type="dxa"/>
+            <w:tcW w:w="6611" w:type="dxa"/>
           </w:tcPr>
           <w:p>
             <w:pPr>
@@ -473,7 +455,7 @@
       <w:tr>
         <w:tc>
           <w:tcPr>
-            <w:tcW w:w="4508" w:type="dxa"/>
+            <w:tcW w:w="2405" w:type="dxa"/>
           </w:tcPr>
           <w:p>
             <w:pPr>
@@ -486,7 +468,7 @@
         </w:tc>
         <w:tc>
           <w:tcPr>
-            <w:tcW w:w="4508" w:type="dxa"/>
+            <w:tcW w:w="6611" w:type="dxa"/>
           </w:tcPr>
           <w:p>
             <w:pPr>
@@ -498,7 +480,7 @@
       <w:tr>
         <w:tc>
           <w:tcPr>
-            <w:tcW w:w="4508" w:type="dxa"/>
+            <w:tcW w:w="2405" w:type="dxa"/>
           </w:tcPr>
           <w:p>
             <w:pPr>
@@ -511,7 +493,7 @@
         </w:tc>
         <w:tc>
           <w:tcPr>
-            <w:tcW w:w="4508" w:type="dxa"/>
+            <w:tcW w:w="6611" w:type="dxa"/>
           </w:tcPr>
           <w:p>
             <w:pPr>
@@ -523,7 +505,7 @@
       <w:tr>
         <w:tc>
           <w:tcPr>
-            <w:tcW w:w="4508" w:type="dxa"/>
+            <w:tcW w:w="2405" w:type="dxa"/>
           </w:tcPr>
           <w:p>
             <w:pPr>
@@ -536,7 +518,7 @@
         </w:tc>
         <w:tc>
           <w:tcPr>
-            <w:tcW w:w="4508" w:type="dxa"/>
+            <w:tcW w:w="6611" w:type="dxa"/>
           </w:tcPr>
           <w:p>
             <w:pPr>
@@ -548,7 +530,7 @@
       <w:tr>
         <w:tc>
           <w:tcPr>
-            <w:tcW w:w="4508" w:type="dxa"/>
+            <w:tcW w:w="2405" w:type="dxa"/>
           </w:tcPr>
           <w:p>
             <w:pPr>
@@ -561,7 +543,7 @@
         </w:tc>
         <w:tc>
           <w:tcPr>
-            <w:tcW w:w="4508" w:type="dxa"/>
+            <w:tcW w:w="6611" w:type="dxa"/>
           </w:tcPr>
           <w:p>
             <w:pPr>
@@ -573,7 +555,7 @@
       <w:tr>
         <w:tc>
           <w:tcPr>
-            <w:tcW w:w="4508" w:type="dxa"/>
+            <w:tcW w:w="2405" w:type="dxa"/>
           </w:tcPr>
           <w:p>
             <w:pPr>
@@ -586,7 +568,7 @@
         </w:tc>
         <w:tc>
           <w:tcPr>
-            <w:tcW w:w="4508" w:type="dxa"/>
+            <w:tcW w:w="6611" w:type="dxa"/>
           </w:tcPr>
           <w:p>
             <w:pPr>
@@ -598,7 +580,7 @@
       <w:tr>
         <w:tc>
           <w:tcPr>
-            <w:tcW w:w="4508" w:type="dxa"/>
+            <w:tcW w:w="2405" w:type="dxa"/>
           </w:tcPr>
           <w:p>
             <w:pPr>
@@ -612,7 +594,7 @@
         </w:tc>
         <w:tc>
           <w:tcPr>
-            <w:tcW w:w="4508" w:type="dxa"/>
+            <w:tcW w:w="6611" w:type="dxa"/>
           </w:tcPr>
           <w:p>
             <w:pPr>
@@ -630,19 +612,39 @@
       <w:r>
         <w:t xml:space="preserve">Table </w:t>
       </w:r>
-      <w:fldSimple w:instr=" STYLEREF 1 \s ">
-        <w:r>
-          <w:t>2</w:t>
-        </w:r>
-      </w:fldSimple>
+      <w:r>
+        <w:fldChar w:fldCharType="begin"/>
+      </w:r>
+      <w:r>
+        <w:instrText xml:space="preserve"> STYLEREF 1 \s </w:instrText>
+      </w:r>
+      <w:r>
+        <w:fldChar w:fldCharType="separate"/>
+      </w:r>
+      <w:r>
+        <w:t>2</w:t>
+      </w:r>
+      <w:r>
+        <w:fldChar w:fldCharType="end"/>
+      </w:r>
       <w:r>
         <w:t>.</w:t>
       </w:r>
-      <w:fldSimple w:instr=" SEQ Table \* ARABIC \s 1 ">
-        <w:r>
-          <w:t>1</w:t>
-        </w:r>
-      </w:fldSimple>
+      <w:r>
+        <w:fldChar w:fldCharType="begin"/>
+      </w:r>
+      <w:r>
+        <w:instrText xml:space="preserve"> SEQ Table \* ARABIC \s 1 </w:instrText>
+      </w:r>
+      <w:r>
+        <w:fldChar w:fldCharType="separate"/>
+      </w:r>
+      <w:r>
+        <w:t>1</w:t>
+      </w:r>
+      <w:r>
+        <w:fldChar w:fldCharType="end"/>
+      </w:r>
       <w:bookmarkEnd w:id="1"/>
       <w:r>
         <w:t xml:space="preserve"> Overview of Robotic Systems supporting and/or replacing EVA activity</w:t>
@@ -705,10 +707,219 @@
     </w:p>
     <w:p>
       <w:pPr>
+        <w:pStyle w:val="Heading2"/>
+      </w:pPr>
+      <w:r>
+        <w:t>Our Competitive Advantage</w:t>
+      </w:r>
+    </w:p>
+    <w:p>
+      <w:pPr>
         <w:pStyle w:val="Heading3"/>
       </w:pPr>
       <w:r>
-        <w:t>Planned External Systems for New Space Stations</w:t>
+        <w:t>Planned Systems for New Space Stations</w:t>
+      </w:r>
+    </w:p>
+    <w:p>
+      <w:r>
+        <w:t>provides an overview of the planned systems for external inspection and servicing of emerging space stations.</w:t>
+      </w:r>
+    </w:p>
+    <w:tbl>
+      <w:tblPr>
+        <w:tblStyle w:val="TableGrid"/>
+        <w:tblW w:w="0" w:type="auto"/>
+        <w:tblLook w:val="04A0" w:firstRow="1" w:lastRow="0" w:firstColumn="1" w:lastColumn="0" w:noHBand="0" w:noVBand="1"/>
+      </w:tblPr>
+      <w:tblGrid>
+        <w:gridCol w:w="2405"/>
+        <w:gridCol w:w="6611"/>
+      </w:tblGrid>
+      <w:tr>
+        <w:tc>
+          <w:tcPr>
+            <w:tcW w:w="2405" w:type="dxa"/>
+          </w:tcPr>
+          <w:p>
+            <w:pPr>
+              <w:spacing w:after="80"/>
+              <w:rPr>
+                <w:b/>
+                <w:bCs/>
+              </w:rPr>
+            </w:pPr>
+            <w:r>
+              <w:rPr>
+                <w:b/>
+                <w:bCs/>
+              </w:rPr>
+              <w:t>Station</w:t>
+            </w:r>
+          </w:p>
+        </w:tc>
+        <w:tc>
+          <w:tcPr>
+            <w:tcW w:w="6611" w:type="dxa"/>
+          </w:tcPr>
+          <w:p>
+            <w:pPr>
+              <w:spacing w:after="80"/>
+              <w:rPr>
+                <w:b/>
+                <w:bCs/>
+              </w:rPr>
+            </w:pPr>
+            <w:r>
+              <w:rPr>
+                <w:b/>
+                <w:bCs/>
+              </w:rPr>
+              <w:t>Planned Systems</w:t>
+            </w:r>
+          </w:p>
+        </w:tc>
+      </w:tr>
+      <w:tr>
+        <w:tc>
+          <w:tcPr>
+            <w:tcW w:w="2405" w:type="dxa"/>
+          </w:tcPr>
+          <w:p>
+            <w:pPr>
+              <w:spacing w:after="80"/>
+            </w:pPr>
+          </w:p>
+        </w:tc>
+        <w:tc>
+          <w:tcPr>
+            <w:tcW w:w="6611" w:type="dxa"/>
+          </w:tcPr>
+          <w:p>
+            <w:pPr>
+              <w:spacing w:after="80"/>
+            </w:pPr>
+          </w:p>
+        </w:tc>
+      </w:tr>
+      <w:tr>
+        <w:tc>
+          <w:tcPr>
+            <w:tcW w:w="2405" w:type="dxa"/>
+          </w:tcPr>
+          <w:p>
+            <w:pPr>
+              <w:spacing w:after="80"/>
+            </w:pPr>
+          </w:p>
+        </w:tc>
+        <w:tc>
+          <w:tcPr>
+            <w:tcW w:w="6611" w:type="dxa"/>
+          </w:tcPr>
+          <w:p>
+            <w:pPr>
+              <w:spacing w:after="80"/>
+            </w:pPr>
+          </w:p>
+        </w:tc>
+      </w:tr>
+      <w:tr>
+        <w:tc>
+          <w:tcPr>
+            <w:tcW w:w="2405" w:type="dxa"/>
+          </w:tcPr>
+          <w:p>
+            <w:pPr>
+              <w:spacing w:after="80"/>
+            </w:pPr>
+          </w:p>
+        </w:tc>
+        <w:tc>
+          <w:tcPr>
+            <w:tcW w:w="6611" w:type="dxa"/>
+          </w:tcPr>
+          <w:p>
+            <w:pPr>
+              <w:spacing w:after="80"/>
+            </w:pPr>
+          </w:p>
+        </w:tc>
+      </w:tr>
+      <w:tr>
+        <w:tc>
+          <w:tcPr>
+            <w:tcW w:w="2405" w:type="dxa"/>
+          </w:tcPr>
+          <w:p>
+            <w:pPr>
+              <w:spacing w:after="80"/>
+            </w:pPr>
+          </w:p>
+        </w:tc>
+        <w:tc>
+          <w:tcPr>
+            <w:tcW w:w="6611" w:type="dxa"/>
+          </w:tcPr>
+          <w:p>
+            <w:pPr>
+              <w:spacing w:after="80"/>
+            </w:pPr>
+          </w:p>
+        </w:tc>
+      </w:tr>
+      <w:tr>
+        <w:tc>
+          <w:tcPr>
+            <w:tcW w:w="2405" w:type="dxa"/>
+          </w:tcPr>
+          <w:p>
+            <w:pPr>
+              <w:spacing w:after="80"/>
+            </w:pPr>
+          </w:p>
+        </w:tc>
+        <w:tc>
+          <w:tcPr>
+            <w:tcW w:w="6611" w:type="dxa"/>
+          </w:tcPr>
+          <w:p>
+            <w:pPr>
+              <w:spacing w:after="80"/>
+            </w:pPr>
+          </w:p>
+        </w:tc>
+      </w:tr>
+      <w:tr>
+        <w:tc>
+          <w:tcPr>
+            <w:tcW w:w="2405" w:type="dxa"/>
+          </w:tcPr>
+          <w:p>
+            <w:pPr>
+              <w:spacing w:after="80"/>
+            </w:pPr>
+          </w:p>
+        </w:tc>
+        <w:tc>
+          <w:tcPr>
+            <w:tcW w:w="6611" w:type="dxa"/>
+          </w:tcPr>
+          <w:p>
+            <w:pPr>
+              <w:spacing w:after="80"/>
+            </w:pPr>
+          </w:p>
+        </w:tc>
+      </w:tr>
+    </w:tbl>
+    <w:p/>
+    <w:p>
+      <w:pPr>
+        <w:pStyle w:val="Heading3"/>
+      </w:pPr>
+      <w:r>
+        <w:t>Likely Emerging Competitors</w:t>
       </w:r>
     </w:p>
     <w:p>
@@ -718,66 +929,564 @@
     </w:p>
     <w:p>
       <w:pPr>
+        <w:pStyle w:val="Heading1"/>
+      </w:pPr>
+      <w:bookmarkStart w:id="2" w:name="_Ref213919495"/>
+      <w:r>
+        <w:t>System Overview</w:t>
+      </w:r>
+      <w:bookmarkEnd w:id="2"/>
+    </w:p>
+    <w:p>
+      <w:pPr>
+        <w:pStyle w:val="Heading2"/>
+      </w:pPr>
+      <w:r>
+        <w:t>Assumptions of Operating Environment &amp; Limitations of Deployment</w:t>
+      </w:r>
+    </w:p>
+    <w:p>
+      <w:r>
+        <w:t>The requirements for our system were driven by the unique environment posed by our use case. Specifically, our system would need the capabilities to:</w:t>
+      </w:r>
+    </w:p>
+    <w:p>
+      <w:pPr>
+        <w:pStyle w:val="ListParagraph"/>
+        <w:numPr>
+          <w:ilvl w:val="0"/>
+          <w:numId w:val="3"/>
+        </w:numPr>
+      </w:pPr>
+      <w:r>
+        <w:t>Navigate completely</w:t>
+      </w:r>
+      <w:r>
+        <w:t xml:space="preserve"> and safely</w:t>
+      </w:r>
+      <w:r>
+        <w:t xml:space="preserve"> the exterior of 3D structures</w:t>
+      </w:r>
+    </w:p>
+    <w:p>
+      <w:pPr>
+        <w:pStyle w:val="ListParagraph"/>
+        <w:numPr>
+          <w:ilvl w:val="0"/>
+          <w:numId w:val="3"/>
+        </w:numPr>
+      </w:pPr>
+      <w:r>
+        <w:t>Maneuver accurately in a zero-G environment</w:t>
+      </w:r>
+      <w:r>
+        <w:t xml:space="preserve">, </w:t>
+      </w:r>
+      <w:r>
+        <w:t>in a fuel efficient manner</w:t>
+      </w:r>
+    </w:p>
+    <w:p>
+      <w:pPr>
+        <w:pStyle w:val="ListParagraph"/>
+        <w:numPr>
+          <w:ilvl w:val="0"/>
+          <w:numId w:val="3"/>
+        </w:numPr>
+      </w:pPr>
+      <w:r>
+        <w:t>U</w:t>
+      </w:r>
+      <w:r>
+        <w:t>se a fuel that is readily available and safe in a crewed high-risk environment</w:t>
+      </w:r>
+    </w:p>
+    <w:p>
+      <w:pPr>
+        <w:pStyle w:val="ListParagraph"/>
+        <w:numPr>
+          <w:ilvl w:val="0"/>
+          <w:numId w:val="3"/>
+        </w:numPr>
+      </w:pPr>
+      <w:r>
+        <w:t>Have sensors suited for the external inspection of space structures, generating data of high enough fidelity to detect anomalies</w:t>
+      </w:r>
+    </w:p>
+    <w:p>
+      <w:pPr>
+        <w:pStyle w:val="Heading2"/>
+      </w:pPr>
+      <w:r>
+        <w:t>Summary of Hardware</w:t>
+      </w:r>
+    </w:p>
+    <w:p>
+      <w:r>
+        <w:t xml:space="preserve">Driven </w:t>
+      </w:r>
+      <w:r>
+        <w:t>by the environmental requirements and constraints, we settled on the following hardware configuration for our platform:</w:t>
+      </w:r>
+    </w:p>
+    <w:p>
+      <w:pPr>
+        <w:pStyle w:val="ListParagraph"/>
+        <w:numPr>
+          <w:ilvl w:val="0"/>
+          <w:numId w:val="4"/>
+        </w:numPr>
+      </w:pPr>
+      <w:r>
+        <w:lastRenderedPageBreak/>
+        <w:t>A 6U CubeSat, capable of 6 DOF through the use of reaction wheels and six thrusters placed at the center of each cubic face</w:t>
+      </w:r>
+    </w:p>
+    <w:p>
+      <w:pPr>
+        <w:pStyle w:val="ListParagraph"/>
+        <w:numPr>
+          <w:ilvl w:val="0"/>
+          <w:numId w:val="4"/>
+        </w:numPr>
+      </w:pPr>
+      <w:r>
+        <w:t xml:space="preserve">Nitrogen cold gas thrusters. Nitrogen is readily available on any crewed space station and is regularly resupplied. It is non-explosive and non-flammable, and while posing an asphyxiation risk, protocols are already in place on crewed stations to manage this risk. </w:t>
+      </w:r>
+    </w:p>
+    <w:p>
+      <w:pPr>
+        <w:pStyle w:val="ListParagraph"/>
+        <w:numPr>
+          <w:ilvl w:val="0"/>
+          <w:numId w:val="4"/>
+        </w:numPr>
+        <w:rPr>
+          <w:highlight w:val="yellow"/>
+        </w:rPr>
+      </w:pPr>
+      <w:r>
+        <w:rPr>
+          <w:highlight w:val="yellow"/>
+        </w:rPr>
+        <w:t>SENSORS</w:t>
+      </w:r>
+      <w:r>
+        <w:rPr>
+          <w:highlight w:val="yellow"/>
+        </w:rPr>
+        <w:t xml:space="preserve"> - Gourav</w:t>
+      </w:r>
+    </w:p>
+    <w:p>
+      <w:r>
+        <w:fldChar w:fldCharType="begin"/>
+      </w:r>
+      <w:r>
+        <w:instrText xml:space="preserve"> REF _Ref214008570 \h </w:instrText>
+      </w:r>
+      <w:r>
+        <w:instrText xml:space="preserve"> \* MERGEFORMAT </w:instrText>
+      </w:r>
+      <w:r>
+        <w:fldChar w:fldCharType="separate"/>
+      </w:r>
+      <w:r>
+        <w:t xml:space="preserve">Figure </w:t>
+      </w:r>
+      <w:r>
+        <w:rPr>
+          <w:noProof/>
+        </w:rPr>
+        <w:t>3</w:t>
+      </w:r>
+      <w:r>
+        <w:t>.</w:t>
+      </w:r>
+      <w:r>
+        <w:rPr>
+          <w:noProof/>
+        </w:rPr>
+        <w:t>1</w:t>
+      </w:r>
+      <w:r>
+        <w:fldChar w:fldCharType="end"/>
+      </w:r>
+      <w:r>
+        <w:t xml:space="preserve"> provides an exploded view of our hardware platform.</w:t>
+      </w:r>
+    </w:p>
+    <w:p>
+      <w:pPr>
+        <w:rPr>
+          <w:highlight w:val="yellow"/>
+        </w:rPr>
+      </w:pPr>
+      <w:r>
+        <w:rPr>
+          <w:noProof/>
+        </w:rPr>
+        <mc:AlternateContent>
+          <mc:Choice Requires="wps">
+            <w:drawing>
+              <wp:inline distT="0" distB="0" distL="0" distR="0" wp14:anchorId="5A29633B" wp14:editId="15BCDE0A">
+                <wp:extent cx="5678129" cy="3030794"/>
+                <wp:effectExtent l="0" t="0" r="18415" b="17780"/>
+                <wp:docPr id="1777169472" name="Rectangle 1"/>
+                <wp:cNvGraphicFramePr/>
+                <a:graphic xmlns:a="http://schemas.openxmlformats.org/drawingml/2006/main">
+                  <a:graphicData uri="http://schemas.microsoft.com/office/word/2010/wordprocessingShape">
+                    <wps:wsp>
+                      <wps:cNvSpPr/>
+                      <wps:spPr>
+                        <a:xfrm>
+                          <a:off x="0" y="0"/>
+                          <a:ext cx="5678129" cy="3030794"/>
+                        </a:xfrm>
+                        <a:prstGeom prst="rect">
+                          <a:avLst/>
+                        </a:prstGeom>
+                        <a:solidFill>
+                          <a:schemeClr val="bg2">
+                            <a:lumMod val="75000"/>
+                          </a:schemeClr>
+                        </a:solidFill>
+                      </wps:spPr>
+                      <wps:style>
+                        <a:lnRef idx="2">
+                          <a:schemeClr val="accent1">
+                            <a:shade val="15000"/>
+                          </a:schemeClr>
+                        </a:lnRef>
+                        <a:fillRef idx="1">
+                          <a:schemeClr val="accent1"/>
+                        </a:fillRef>
+                        <a:effectRef idx="0">
+                          <a:schemeClr val="accent1"/>
+                        </a:effectRef>
+                        <a:fontRef idx="minor">
+                          <a:schemeClr val="lt1"/>
+                        </a:fontRef>
+                      </wps:style>
+                      <wps:bodyPr rot="0" spcFirstLastPara="0" vertOverflow="overflow" horzOverflow="overflow" vert="horz" wrap="square" lIns="91440" tIns="45720" rIns="91440" bIns="45720" numCol="1" spcCol="0" rtlCol="0" fromWordArt="0" anchor="ctr" anchorCtr="0" forceAA="0" compatLnSpc="1">
+                        <a:prstTxWarp prst="textNoShape">
+                          <a:avLst/>
+                        </a:prstTxWarp>
+                        <a:noAutofit/>
+                      </wps:bodyPr>
+                    </wps:wsp>
+                  </a:graphicData>
+                </a:graphic>
+              </wp:inline>
+            </w:drawing>
+          </mc:Choice>
+          <mc:Fallback>
+            <w:pict>
+              <v:rect w14:anchorId="7699DA8F" id="Rectangle 1" o:spid="_x0000_s1026" style="width:447.1pt;height:238.65pt;visibility:visible;mso-wrap-style:square;mso-left-percent:-10001;mso-top-percent:-10001;mso-position-horizontal:absolute;mso-position-horizontal-relative:char;mso-position-vertical:absolute;mso-position-vertical-relative:line;mso-left-percent:-10001;mso-top-percent:-10001;v-text-anchor:middle" o:gfxdata="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" fillcolor="#adadad [2414]" strokecolor="#030e13 [484]" strokeweight="1pt">
+                <w10:anchorlock/>
+              </v:rect>
+            </w:pict>
+          </mc:Fallback>
+        </mc:AlternateContent>
+      </w:r>
+    </w:p>
+    <w:p>
+      <w:pPr>
+        <w:pStyle w:val="Caption"/>
+        <w:rPr>
+          <w:highlight w:val="yellow"/>
+        </w:rPr>
+      </w:pPr>
+      <w:bookmarkStart w:id="3" w:name="_Ref214008570"/>
+      <w:r>
+        <w:t xml:space="preserve">Figure </w:t>
+      </w:r>
+      <w:r>
+        <w:fldChar w:fldCharType="begin"/>
+      </w:r>
+      <w:r>
+        <w:instrText xml:space="preserve"> STYLEREF 1 \s </w:instrText>
+      </w:r>
+      <w:r>
+        <w:fldChar w:fldCharType="separate"/>
+      </w:r>
+      <w:r>
+        <w:rPr>
+          <w:noProof/>
+        </w:rPr>
+        <w:t>3</w:t>
+      </w:r>
+      <w:r>
+        <w:fldChar w:fldCharType="end"/>
+      </w:r>
+      <w:r>
+        <w:t>.</w:t>
+      </w:r>
+      <w:r>
+        <w:fldChar w:fldCharType="begin"/>
+      </w:r>
+      <w:r>
+        <w:instrText xml:space="preserve"> SEQ Figure \* ARABIC \s 1 </w:instrText>
+      </w:r>
+      <w:r>
+        <w:fldChar w:fldCharType="separate"/>
+      </w:r>
+      <w:r>
+        <w:rPr>
+          <w:noProof/>
+        </w:rPr>
+        <w:t>1</w:t>
+      </w:r>
+      <w:r>
+        <w:fldChar w:fldCharType="end"/>
+      </w:r>
+      <w:bookmarkEnd w:id="3"/>
+      <w:r>
+        <w:t xml:space="preserve"> Hardware configuration of platform</w:t>
+      </w:r>
+      <w:r>
+        <w:t xml:space="preserve"> </w:t>
+      </w:r>
+      <w:r>
+        <w:rPr>
+          <w:highlight w:val="yellow"/>
+        </w:rPr>
+        <w:t>Gourav</w:t>
+      </w:r>
+    </w:p>
+    <w:p>
+      <w:pPr>
+        <w:pStyle w:val="Heading2"/>
+      </w:pPr>
+      <w:r>
+        <w:t>Summary of Algorithms &amp; Autonomy Stack</w:t>
+      </w:r>
+    </w:p>
+    <w:p>
+      <w:r>
+        <w:t xml:space="preserve">The below provides a high-level summary of the core components of our algorithm and autonomy stack. Further details, and analysis of their effectiveness are provided in Section </w:t>
+      </w:r>
+      <w:r>
+        <w:fldChar w:fldCharType="begin"/>
+      </w:r>
+      <w:r>
+        <w:instrText xml:space="preserve"> REF _Ref213919560 \r \h </w:instrText>
+      </w:r>
+      <w:r>
+        <w:fldChar w:fldCharType="separate"/>
+      </w:r>
+      <w:r>
+        <w:t>4</w:t>
+      </w:r>
+      <w:r>
+        <w:fldChar w:fldCharType="end"/>
+      </w:r>
+      <w:r>
+        <w:t>.</w:t>
+      </w:r>
+    </w:p>
+    <w:p>
+      <w:pPr>
         <w:pStyle w:val="Heading3"/>
       </w:pPr>
       <w:r>
-        <w:t>Likely Emerging Competitors</w:t>
-      </w:r>
-    </w:p>
-    <w:p>
-      <w:r>
-        <w:t>Content</w:t>
+        <w:t>Coverage Path Planning Algorithm</w:t>
+      </w:r>
+    </w:p>
+    <w:p>
+      <w:r>
+        <w:t xml:space="preserve">Our coverage path-planning draws from the high-level approach taken by Apodaca et al. </w:t>
+      </w:r>
+      <w:sdt>
+        <w:sdtPr>
+          <w:id w:val="-1134330343"/>
+          <w:citation/>
+        </w:sdtPr>
+        <w:sdtContent>
+          <w:r>
+            <w:fldChar w:fldCharType="begin"/>
+          </w:r>
+          <w:r>
+            <w:rPr>
+              <w:lang w:val="en-GB"/>
+            </w:rPr>
+            <w:instrText xml:space="preserve"> CITATION Apo21 \l 2057 </w:instrText>
+          </w:r>
+          <w:r>
+            <w:fldChar w:fldCharType="separate"/>
+          </w:r>
+          <w:r>
+            <w:rPr>
+              <w:noProof/>
+              <w:lang w:val="en-GB"/>
+            </w:rPr>
+            <w:t>[1]</w:t>
+          </w:r>
+          <w:r>
+            <w:fldChar w:fldCharType="end"/>
+          </w:r>
+        </w:sdtContent>
+      </w:sdt>
+      <w:r>
+        <w:t>, however, has been adapted to our specific use case. On a high level, the path-planning algorithm takes the following approach:</w:t>
+      </w:r>
+    </w:p>
+    <w:p>
+      <w:pPr>
+        <w:pStyle w:val="ListParagraph"/>
+        <w:numPr>
+          <w:ilvl w:val="0"/>
+          <w:numId w:val="5"/>
+        </w:numPr>
+      </w:pPr>
+      <w:r>
+        <w:t>The station model is disaggregated into a triangular mesh of appropriate size for the path planning task</w:t>
+      </w:r>
+    </w:p>
+    <w:p>
+      <w:pPr>
+        <w:pStyle w:val="ListParagraph"/>
+        <w:numPr>
+          <w:ilvl w:val="0"/>
+          <w:numId w:val="5"/>
+        </w:numPr>
+      </w:pPr>
+      <w:r>
+        <w:t>For each triangular face, a viewpoint is generated by projecting a point at a set distance from the normal of the face</w:t>
+      </w:r>
+    </w:p>
+    <w:p>
+      <w:pPr>
+        <w:pStyle w:val="ListParagraph"/>
+        <w:numPr>
+          <w:ilvl w:val="0"/>
+          <w:numId w:val="5"/>
+        </w:numPr>
+      </w:pPr>
+      <w:r>
+        <w:t xml:space="preserve">Viewpoints are then filtered. Redundant viewpoints are identified as viewpoints that in the line of sight of a face that is already covered by another viewpoint. These are removed from the set of viewpoints. </w:t>
+      </w:r>
+    </w:p>
+    <w:p>
+      <w:pPr>
+        <w:pStyle w:val="ListParagraph"/>
+        <w:numPr>
+          <w:ilvl w:val="0"/>
+          <w:numId w:val="5"/>
+        </w:numPr>
+      </w:pPr>
+      <w:r>
+        <w:t>The set of viewpoints is then processed to form a cost matrix which is informed by three key variables:</w:t>
+      </w:r>
+    </w:p>
+    <w:p>
+      <w:pPr>
+        <w:pStyle w:val="ListParagraph"/>
+        <w:numPr>
+          <w:ilvl w:val="1"/>
+          <w:numId w:val="5"/>
+        </w:numPr>
+      </w:pPr>
+      <w:r>
+        <w:t>Adjacency: the cost to travel from a viewpoint to a non-adjacent viewpoint is infinite</w:t>
+      </w:r>
+    </w:p>
+    <w:p>
+      <w:pPr>
+        <w:pStyle w:val="ListParagraph"/>
+        <w:numPr>
+          <w:ilvl w:val="1"/>
+          <w:numId w:val="5"/>
+        </w:numPr>
+      </w:pPr>
+      <w:r>
+        <w:t>Distance: the cost is proportional to the Euclidian distance between points</w:t>
+      </w:r>
+    </w:p>
+    <w:p>
+      <w:pPr>
+        <w:pStyle w:val="ListParagraph"/>
+        <w:numPr>
+          <w:ilvl w:val="0"/>
+          <w:numId w:val="5"/>
+        </w:numPr>
+      </w:pPr>
+      <w:r>
+        <w:t>The cost matrix is passed to a travelling salesman planner, which produces an ordered set of viewpoints (the coordinates of the viewpoint, and the pointing angle to capture the view)</w:t>
+      </w:r>
+    </w:p>
+    <w:p>
+      <w:pPr>
+        <w:pStyle w:val="Heading3"/>
+      </w:pPr>
+      <w:r>
+        <w:t>Control Algorithm</w:t>
+      </w:r>
+    </w:p>
+    <w:p>
+      <w:r>
+        <w:rPr>
+          <w:highlight w:val="yellow"/>
+        </w:rPr>
+        <w:lastRenderedPageBreak/>
+        <w:t>Yunhao</w:t>
+      </w:r>
+    </w:p>
+    <w:p>
+      <w:pPr>
+        <w:pStyle w:val="Heading3"/>
+      </w:pPr>
+      <w:r>
+        <w:t>Anomaly Detection</w:t>
+      </w:r>
+    </w:p>
+    <w:p>
+      <w:r>
+        <w:rPr>
+          <w:highlight w:val="yellow"/>
+        </w:rPr>
+        <w:t>Gourav</w:t>
       </w:r>
     </w:p>
     <w:p>
       <w:pPr>
         <w:pStyle w:val="Heading1"/>
       </w:pPr>
-      <w:bookmarkStart w:id="2" w:name="_Ref213919495"/>
-      <w:r>
-        <w:t>System Overview</w:t>
-      </w:r>
-      <w:bookmarkEnd w:id="2"/>
+      <w:bookmarkStart w:id="4" w:name="_Ref213919560"/>
+      <w:r>
+        <w:t>Technical Contributions</w:t>
+      </w:r>
+      <w:bookmarkEnd w:id="4"/>
     </w:p>
     <w:p>
       <w:pPr>
         <w:pStyle w:val="Heading1"/>
       </w:pPr>
-      <w:bookmarkStart w:id="3" w:name="_Ref213919560"/>
-      <w:r>
-        <w:t>Technical Contributions</w:t>
-      </w:r>
-      <w:bookmarkEnd w:id="3"/>
+      <w:bookmarkStart w:id="5" w:name="_Ref213920135"/>
+      <w:r>
+        <w:t>Conclusion</w:t>
+      </w:r>
+      <w:bookmarkEnd w:id="5"/>
     </w:p>
     <w:p>
       <w:pPr>
         <w:pStyle w:val="Heading1"/>
       </w:pPr>
-      <w:bookmarkStart w:id="4" w:name="_Ref213920135"/>
-      <w:r>
-        <w:t>Conclusion</w:t>
-      </w:r>
-      <w:bookmarkEnd w:id="4"/>
-    </w:p>
-    <w:p>
-      <w:pPr>
-        <w:pStyle w:val="Heading1"/>
-      </w:pPr>
-      <w:bookmarkStart w:id="5" w:name="_Ref213920167"/>
+      <w:bookmarkStart w:id="6" w:name="_Ref213920167"/>
       <w:r>
         <w:t>Appendix</w:t>
       </w:r>
-      <w:bookmarkEnd w:id="5"/>
+      <w:bookmarkEnd w:id="6"/>
     </w:p>
     <w:p>
       <w:pPr>
         <w:pStyle w:val="Heading2"/>
       </w:pPr>
-      <w:bookmarkStart w:id="6" w:name="_Ref213919185"/>
+      <w:bookmarkStart w:id="7" w:name="_Ref213919185"/>
       <w:r>
         <w:t>Cost &amp; Revenue Analysis</w:t>
       </w:r>
-      <w:bookmarkEnd w:id="6"/>
+      <w:bookmarkEnd w:id="7"/>
     </w:p>
     <w:sectPr>
       <w:pgSz w:w="11906" w:h="16838"/>
@@ -919,6 +1628,119 @@
     </w:lvl>
   </w:abstractNum>
   <w:abstractNum w:abstractNumId="1" w15:restartNumberingAfterBreak="0">
+    <w:nsid w:val="45F641E6"/>
+    <w:multiLevelType w:val="hybridMultilevel"/>
+    <w:tmpl w:val="CD9669EC"/>
+    <w:lvl w:ilvl="0" w:tplc="04090001">
+      <w:start w:val="1"/>
+      <w:numFmt w:val="bullet"/>
+      <w:lvlText w:val=""/>
+      <w:lvlJc w:val="left"/>
+      <w:pPr>
+        <w:ind w:left="720" w:hanging="360"/>
+      </w:pPr>
+      <w:rPr>
+        <w:rFonts w:ascii="Symbol" w:hAnsi="Symbol" w:hint="default"/>
+      </w:rPr>
+    </w:lvl>
+    <w:lvl w:ilvl="1" w:tplc="04090003" w:tentative="1">
+      <w:start w:val="1"/>
+      <w:numFmt w:val="bullet"/>
+      <w:lvlText w:val="o"/>
+      <w:lvlJc w:val="left"/>
+      <w:pPr>
+        <w:ind w:left="1440" w:hanging="360"/>
+      </w:pPr>
+      <w:rPr>
+        <w:rFonts w:ascii="Courier New" w:hAnsi="Courier New" w:cs="Courier New" w:hint="default"/>
+      </w:rPr>
+    </w:lvl>
+    <w:lvl w:ilvl="2" w:tplc="04090005" w:tentative="1">
+      <w:start w:val="1"/>
+      <w:numFmt w:val="bullet"/>
+      <w:lvlText w:val=""/>
+      <w:lvlJc w:val="left"/>
+      <w:pPr>
+        <w:ind w:left="2160" w:hanging="360"/>
+      </w:pPr>
+      <w:rPr>
+        <w:rFonts w:ascii="Wingdings" w:hAnsi="Wingdings" w:hint="default"/>
+      </w:rPr>
+    </w:lvl>
+    <w:lvl w:ilvl="3" w:tplc="04090001" w:tentative="1">
+      <w:start w:val="1"/>
+      <w:numFmt w:val="bullet"/>
+      <w:lvlText w:val=""/>
+      <w:lvlJc w:val="left"/>
+      <w:pPr>
+        <w:ind w:left="2880" w:hanging="360"/>
+      </w:pPr>
+      <w:rPr>
+        <w:rFonts w:ascii="Symbol" w:hAnsi="Symbol" w:hint="default"/>
+      </w:rPr>
+    </w:lvl>
+    <w:lvl w:ilvl="4" w:tplc="04090003" w:tentative="1">
+      <w:start w:val="1"/>
+      <w:numFmt w:val="bullet"/>
+      <w:lvlText w:val="o"/>
+      <w:lvlJc w:val="left"/>
+      <w:pPr>
+        <w:ind w:left="3600" w:hanging="360"/>
+      </w:pPr>
+      <w:rPr>
+        <w:rFonts w:ascii="Courier New" w:hAnsi="Courier New" w:cs="Courier New" w:hint="default"/>
+      </w:rPr>
+    </w:lvl>
+    <w:lvl w:ilvl="5" w:tplc="04090005" w:tentative="1">
+      <w:start w:val="1"/>
+      <w:numFmt w:val="bullet"/>
+      <w:lvlText w:val=""/>
+      <w:lvlJc w:val="left"/>
+      <w:pPr>
+        <w:ind w:left="4320" w:hanging="360"/>
+      </w:pPr>
+      <w:rPr>
+        <w:rFonts w:ascii="Wingdings" w:hAnsi="Wingdings" w:hint="default"/>
+      </w:rPr>
+    </w:lvl>
+    <w:lvl w:ilvl="6" w:tplc="04090001" w:tentative="1">
+      <w:start w:val="1"/>
+      <w:numFmt w:val="bullet"/>
+      <w:lvlText w:val=""/>
+      <w:lvlJc w:val="left"/>
+      <w:pPr>
+        <w:ind w:left="5040" w:hanging="360"/>
+      </w:pPr>
+      <w:rPr>
+        <w:rFonts w:ascii="Symbol" w:hAnsi="Symbol" w:hint="default"/>
+      </w:rPr>
+    </w:lvl>
+    <w:lvl w:ilvl="7" w:tplc="04090003" w:tentative="1">
+      <w:start w:val="1"/>
+      <w:numFmt w:val="bullet"/>
+      <w:lvlText w:val="o"/>
+      <w:lvlJc w:val="left"/>
+      <w:pPr>
+        <w:ind w:left="5760" w:hanging="360"/>
+      </w:pPr>
+      <w:rPr>
+        <w:rFonts w:ascii="Courier New" w:hAnsi="Courier New" w:cs="Courier New" w:hint="default"/>
+      </w:rPr>
+    </w:lvl>
+    <w:lvl w:ilvl="8" w:tplc="04090005" w:tentative="1">
+      <w:start w:val="1"/>
+      <w:numFmt w:val="bullet"/>
+      <w:lvlText w:val=""/>
+      <w:lvlJc w:val="left"/>
+      <w:pPr>
+        <w:ind w:left="6480" w:hanging="360"/>
+      </w:pPr>
+      <w:rPr>
+        <w:rFonts w:ascii="Wingdings" w:hAnsi="Wingdings" w:hint="default"/>
+      </w:rPr>
+    </w:lvl>
+  </w:abstractNum>
+  <w:abstractNum w:abstractNumId="2" w15:restartNumberingAfterBreak="0">
     <w:nsid w:val="56A52E58"/>
     <w:multiLevelType w:val="multilevel"/>
     <w:tmpl w:val="C732612A"/>
@@ -1039,11 +1861,222 @@
       </w:rPr>
     </w:lvl>
   </w:abstractNum>
+  <w:abstractNum w:abstractNumId="3" w15:restartNumberingAfterBreak="0">
+    <w:nsid w:val="5C0C0C4E"/>
+    <w:multiLevelType w:val="hybridMultilevel"/>
+    <w:tmpl w:val="847CE944"/>
+    <w:lvl w:ilvl="0" w:tplc="0409000F">
+      <w:start w:val="1"/>
+      <w:numFmt w:val="decimal"/>
+      <w:lvlText w:val="%1."/>
+      <w:lvlJc w:val="left"/>
+      <w:pPr>
+        <w:ind w:left="720" w:hanging="360"/>
+      </w:pPr>
+      <w:rPr>
+        <w:rFonts w:hint="default"/>
+      </w:rPr>
+    </w:lvl>
+    <w:lvl w:ilvl="1" w:tplc="04090019">
+      <w:start w:val="1"/>
+      <w:numFmt w:val="lowerLetter"/>
+      <w:lvlText w:val="%2."/>
+      <w:lvlJc w:val="left"/>
+      <w:pPr>
+        <w:ind w:left="1440" w:hanging="360"/>
+      </w:pPr>
+    </w:lvl>
+    <w:lvl w:ilvl="2" w:tplc="0409001B" w:tentative="1">
+      <w:start w:val="1"/>
+      <w:numFmt w:val="lowerRoman"/>
+      <w:lvlText w:val="%3."/>
+      <w:lvlJc w:val="right"/>
+      <w:pPr>
+        <w:ind w:left="2160" w:hanging="180"/>
+      </w:pPr>
+    </w:lvl>
+    <w:lvl w:ilvl="3" w:tplc="0409000F" w:tentative="1">
+      <w:start w:val="1"/>
+      <w:numFmt w:val="decimal"/>
+      <w:lvlText w:val="%4."/>
+      <w:lvlJc w:val="left"/>
+      <w:pPr>
+        <w:ind w:left="2880" w:hanging="360"/>
+      </w:pPr>
+    </w:lvl>
+    <w:lvl w:ilvl="4" w:tplc="04090019" w:tentative="1">
+      <w:start w:val="1"/>
+      <w:numFmt w:val="lowerLetter"/>
+      <w:lvlText w:val="%5."/>
+      <w:lvlJc w:val="left"/>
+      <w:pPr>
+        <w:ind w:left="3600" w:hanging="360"/>
+      </w:pPr>
+    </w:lvl>
+    <w:lvl w:ilvl="5" w:tplc="0409001B" w:tentative="1">
+      <w:start w:val="1"/>
+      <w:numFmt w:val="lowerRoman"/>
+      <w:lvlText w:val="%6."/>
+      <w:lvlJc w:val="right"/>
+      <w:pPr>
+        <w:ind w:left="4320" w:hanging="180"/>
+      </w:pPr>
+    </w:lvl>
+    <w:lvl w:ilvl="6" w:tplc="0409000F" w:tentative="1">
+      <w:start w:val="1"/>
+      <w:numFmt w:val="decimal"/>
+      <w:lvlText w:val="%7."/>
+      <w:lvlJc w:val="left"/>
+      <w:pPr>
+        <w:ind w:left="5040" w:hanging="360"/>
+      </w:pPr>
+    </w:lvl>
+    <w:lvl w:ilvl="7" w:tplc="04090019" w:tentative="1">
+      <w:start w:val="1"/>
+      <w:numFmt w:val="lowerLetter"/>
+      <w:lvlText w:val="%8."/>
+      <w:lvlJc w:val="left"/>
+      <w:pPr>
+        <w:ind w:left="5760" w:hanging="360"/>
+      </w:pPr>
+    </w:lvl>
+    <w:lvl w:ilvl="8" w:tplc="0409001B" w:tentative="1">
+      <w:start w:val="1"/>
+      <w:numFmt w:val="lowerRoman"/>
+      <w:lvlText w:val="%9."/>
+      <w:lvlJc w:val="right"/>
+      <w:pPr>
+        <w:ind w:left="6480" w:hanging="180"/>
+      </w:pPr>
+    </w:lvl>
+  </w:abstractNum>
+  <w:abstractNum w:abstractNumId="4" w15:restartNumberingAfterBreak="0">
+    <w:nsid w:val="7BE434FE"/>
+    <w:multiLevelType w:val="hybridMultilevel"/>
+    <w:tmpl w:val="52FE574C"/>
+    <w:lvl w:ilvl="0" w:tplc="04090001">
+      <w:start w:val="1"/>
+      <w:numFmt w:val="bullet"/>
+      <w:lvlText w:val=""/>
+      <w:lvlJc w:val="left"/>
+      <w:pPr>
+        <w:ind w:left="720" w:hanging="360"/>
+      </w:pPr>
+      <w:rPr>
+        <w:rFonts w:ascii="Symbol" w:hAnsi="Symbol" w:hint="default"/>
+      </w:rPr>
+    </w:lvl>
+    <w:lvl w:ilvl="1" w:tplc="04090003" w:tentative="1">
+      <w:start w:val="1"/>
+      <w:numFmt w:val="bullet"/>
+      <w:lvlText w:val="o"/>
+      <w:lvlJc w:val="left"/>
+      <w:pPr>
+        <w:ind w:left="1440" w:hanging="360"/>
+      </w:pPr>
+      <w:rPr>
+        <w:rFonts w:ascii="Courier New" w:hAnsi="Courier New" w:cs="Courier New" w:hint="default"/>
+      </w:rPr>
+    </w:lvl>
+    <w:lvl w:ilvl="2" w:tplc="04090005" w:tentative="1">
+      <w:start w:val="1"/>
+      <w:numFmt w:val="bullet"/>
+      <w:lvlText w:val=""/>
+      <w:lvlJc w:val="left"/>
+      <w:pPr>
+        <w:ind w:left="2160" w:hanging="360"/>
+      </w:pPr>
+      <w:rPr>
+        <w:rFonts w:ascii="Wingdings" w:hAnsi="Wingdings" w:hint="default"/>
+      </w:rPr>
+    </w:lvl>
+    <w:lvl w:ilvl="3" w:tplc="04090001" w:tentative="1">
+      <w:start w:val="1"/>
+      <w:numFmt w:val="bullet"/>
+      <w:lvlText w:val=""/>
+      <w:lvlJc w:val="left"/>
+      <w:pPr>
+        <w:ind w:left="2880" w:hanging="360"/>
+      </w:pPr>
+      <w:rPr>
+        <w:rFonts w:ascii="Symbol" w:hAnsi="Symbol" w:hint="default"/>
+      </w:rPr>
+    </w:lvl>
+    <w:lvl w:ilvl="4" w:tplc="04090003" w:tentative="1">
+      <w:start w:val="1"/>
+      <w:numFmt w:val="bullet"/>
+      <w:lvlText w:val="o"/>
+      <w:lvlJc w:val="left"/>
+      <w:pPr>
+        <w:ind w:left="3600" w:hanging="360"/>
+      </w:pPr>
+      <w:rPr>
+        <w:rFonts w:ascii="Courier New" w:hAnsi="Courier New" w:cs="Courier New" w:hint="default"/>
+      </w:rPr>
+    </w:lvl>
+    <w:lvl w:ilvl="5" w:tplc="04090005" w:tentative="1">
+      <w:start w:val="1"/>
+      <w:numFmt w:val="bullet"/>
+      <w:lvlText w:val=""/>
+      <w:lvlJc w:val="left"/>
+      <w:pPr>
+        <w:ind w:left="4320" w:hanging="360"/>
+      </w:pPr>
+      <w:rPr>
+        <w:rFonts w:ascii="Wingdings" w:hAnsi="Wingdings" w:hint="default"/>
+      </w:rPr>
+    </w:lvl>
+    <w:lvl w:ilvl="6" w:tplc="04090001" w:tentative="1">
+      <w:start w:val="1"/>
+      <w:numFmt w:val="bullet"/>
+      <w:lvlText w:val=""/>
+      <w:lvlJc w:val="left"/>
+      <w:pPr>
+        <w:ind w:left="5040" w:hanging="360"/>
+      </w:pPr>
+      <w:rPr>
+        <w:rFonts w:ascii="Symbol" w:hAnsi="Symbol" w:hint="default"/>
+      </w:rPr>
+    </w:lvl>
+    <w:lvl w:ilvl="7" w:tplc="04090003" w:tentative="1">
+      <w:start w:val="1"/>
+      <w:numFmt w:val="bullet"/>
+      <w:lvlText w:val="o"/>
+      <w:lvlJc w:val="left"/>
+      <w:pPr>
+        <w:ind w:left="5760" w:hanging="360"/>
+      </w:pPr>
+      <w:rPr>
+        <w:rFonts w:ascii="Courier New" w:hAnsi="Courier New" w:cs="Courier New" w:hint="default"/>
+      </w:rPr>
+    </w:lvl>
+    <w:lvl w:ilvl="8" w:tplc="04090005" w:tentative="1">
+      <w:start w:val="1"/>
+      <w:numFmt w:val="bullet"/>
+      <w:lvlText w:val=""/>
+      <w:lvlJc w:val="left"/>
+      <w:pPr>
+        <w:ind w:left="6480" w:hanging="360"/>
+      </w:pPr>
+      <w:rPr>
+        <w:rFonts w:ascii="Wingdings" w:hAnsi="Wingdings" w:hint="default"/>
+      </w:rPr>
+    </w:lvl>
+  </w:abstractNum>
   <w:num w:numId="1" w16cid:durableId="1496192099">
-    <w:abstractNumId w:val="1"/>
+    <w:abstractNumId w:val="2"/>
   </w:num>
   <w:num w:numId="2" w16cid:durableId="1696075855">
     <w:abstractNumId w:val="0"/>
+  </w:num>
+  <w:num w:numId="3" w16cid:durableId="499079579">
+    <w:abstractNumId w:val="1"/>
+  </w:num>
+  <w:num w:numId="4" w16cid:durableId="227107983">
+    <w:abstractNumId w:val="4"/>
+  </w:num>
+  <w:num w:numId="5" w16cid:durableId="1091390083">
+    <w:abstractNumId w:val="3"/>
   </w:num>
 </w:numbering>
 </file>
@@ -1455,6 +2488,7 @@
     </w:pPr>
     <w:rPr>
       <w:rFonts w:ascii="Times New Roman" w:hAnsi="Times New Roman" w:cs="Times New Roman"/>
+      <w:lang w:val="en-US"/>
     </w:rPr>
   </w:style>
   <w:style w:type="paragraph" w:styleId="Heading1">
@@ -1663,6 +2697,7 @@
   <w:style w:type="character" w:default="1" w:styleId="DefaultParagraphFont">
     <w:name w:val="Default Paragraph Font"/>
     <w:uiPriority w:val="1"/>
+    <w:semiHidden/>
     <w:unhideWhenUsed/>
   </w:style>
   <w:style w:type="table" w:default="1" w:styleId="TableNormal">
@@ -2362,11 +3397,35 @@
 </file>
 
 <file path=customXml/item1.xml><?xml version="1.0" encoding="utf-8"?>
-<b:Sources xmlns:b="http://schemas.openxmlformats.org/officeDocument/2006/bibliography" xmlns="http://schemas.openxmlformats.org/officeDocument/2006/bibliography" SelectedStyle="\IEEE2006OfficeOnline.xsl" StyleName="IEEE" Version="2006"/>
+<b:Sources xmlns:b="http://schemas.openxmlformats.org/officeDocument/2006/bibliography" xmlns="http://schemas.openxmlformats.org/officeDocument/2006/bibliography" SelectedStyle="\IEEE2006OfficeOnline.xsl" StyleName="IEEE" Version="2006">
+  <b:Source>
+    <b:Tag>Apo21</b:Tag>
+    <b:SourceType>JournalArticle</b:SourceType>
+    <b:Guid>{86B2B4CE-6441-4819-B805-63FDB1B6A2F3}</b:Guid>
+    <b:Author>
+      <b:Author>
+        <b:NameList>
+          <b:Person>
+            <b:Last>Apodaca</b:Last>
+            <b:First>B.,</b:First>
+            <b:Middle>Helgeson, T., Atkins, E., Stirling, L.</b:Middle>
+          </b:Person>
+        </b:NameList>
+      </b:Author>
+    </b:Author>
+    <b:Title>In-Orbit Space Structure Inspection</b:Title>
+    <b:JournalName>IEEE Robotics and Automation Letters</b:JournalName>
+    <b:Year>2025, doi: 10.1109/LRA.2025.3583621</b:Year>
+    <b:Pages>8810-8817</b:Pages>
+    <b:Volume>10</b:Volume>
+    <b:Issue>9</b:Issue>
+    <b:RefOrder>1</b:RefOrder>
+  </b:Source>
+</b:Sources>
 </file>
 
 <file path=customXml/itemProps1.xml><?xml version="1.0" encoding="utf-8"?>
-<ds:datastoreItem xmlns:ds="http://schemas.openxmlformats.org/officeDocument/2006/customXml" ds:itemID="{A0CEADFE-7447-4D74-8EB5-E5E8451AA7DA}">
+<ds:datastoreItem xmlns:ds="http://schemas.openxmlformats.org/officeDocument/2006/customXml" ds:itemID="{5E5FF179-AD3C-4920-B5B4-CE8BD17474F8}">
   <ds:schemaRefs>
     <ds:schemaRef ds:uri="http://schemas.openxmlformats.org/officeDocument/2006/bibliography"/>
   </ds:schemaRefs>

</xml_diff>

<commit_message>
added simple model for testing, I'm gonna work in a branch from here
</commit_message>
<xml_diff>
--- a/Report_Presentation/Report.docx
+++ b/Report_Presentation/Report.docx
@@ -23,7 +23,7 @@
           <w:noProof/>
         </w:rPr>
         <w:drawing>
-          <wp:inline distT="0" distB="0" distL="0" distR="0" wp14:anchorId="6533012D" wp14:editId="6DBCFD7F">
+          <wp:inline distT="0" distB="0" distL="0" distR="0" wp14:anchorId="6533012D" wp14:editId="3AFEAD93">
             <wp:extent cx="3098479" cy="3098479"/>
             <wp:effectExtent l="0" t="0" r="0" b="6985"/>
             <wp:docPr id="1991105939" name="Picture 1" descr="A white circle with a black background&#10;&#10;AI-generated content may be incorrect."/>
@@ -1093,14 +1093,7 @@
                 <w:b/>
                 <w:bCs/>
               </w:rPr>
-              <w:t xml:space="preserve">Planned </w:t>
-            </w:r>
-            <w:r>
-              <w:rPr>
-                <w:b/>
-                <w:bCs/>
-              </w:rPr>
-              <w:t>Capabilities</w:t>
+              <w:t>Planned Capabilities</w:t>
             </w:r>
           </w:p>
         </w:tc>
@@ -1352,10 +1345,7 @@
         <w:t>Maneuver accurately in a zero-G environment</w:t>
       </w:r>
       <w:r>
-        <w:t xml:space="preserve">, </w:t>
-      </w:r>
-      <w:r>
-        <w:t>in a fuel efficient manner</w:t>
+        <w:t>, in a fuel efficient manner</w:t>
       </w:r>
     </w:p>
     <w:p>
@@ -1829,6 +1819,75 @@
       </w:r>
       <w:bookmarkEnd w:id="6"/>
     </w:p>
+    <w:p>
+      <w:pPr>
+        <w:pStyle w:val="Heading2"/>
+      </w:pPr>
+      <w:r>
+        <w:t>Path Planning Algorithm</w:t>
+      </w:r>
+    </w:p>
+    <w:p>
+      <w:pPr>
+        <w:pStyle w:val="Heading3"/>
+      </w:pPr>
+      <w:r>
+        <w:t>Description</w:t>
+      </w:r>
+    </w:p>
+    <w:p/>
+    <w:p>
+      <w:pPr>
+        <w:pStyle w:val="Heading3"/>
+      </w:pPr>
+      <w:r>
+        <w:t>Coverage</w:t>
+      </w:r>
+    </w:p>
+    <w:p/>
+    <w:p>
+      <w:pPr>
+        <w:pStyle w:val="Heading2"/>
+      </w:pPr>
+      <w:r>
+        <w:t>Spacecraft Control</w:t>
+      </w:r>
+    </w:p>
+    <w:p>
+      <w:pPr>
+        <w:pStyle w:val="Heading3"/>
+      </w:pPr>
+      <w:r>
+        <w:t>Description</w:t>
+      </w:r>
+    </w:p>
+    <w:p/>
+    <w:p>
+      <w:pPr>
+        <w:pStyle w:val="Heading3"/>
+      </w:pPr>
+      <w:r>
+        <w:t>Fuel Consumption</w:t>
+      </w:r>
+    </w:p>
+    <w:p>
+      <w:pPr>
+        <w:pStyle w:val="Heading2"/>
+      </w:pPr>
+      <w:r>
+        <w:t>Hardware</w:t>
+      </w:r>
+    </w:p>
+    <w:p/>
+    <w:p>
+      <w:pPr>
+        <w:pStyle w:val="Heading2"/>
+      </w:pPr>
+      <w:r>
+        <w:t>Anomaly Detection</w:t>
+      </w:r>
+    </w:p>
+    <w:p/>
     <w:p>
       <w:pPr>
         <w:pStyle w:val="Heading1"/>

</xml_diff>